<commit_message>
road not taken poem
</commit_message>
<xml_diff>
--- a/DEAR DOODLE.docx
+++ b/DEAR DOODLE.docx
@@ -4,7 +4,10 @@
   <w:body>
     <w:p>
       <w:r>
-        <w:t xml:space="preserve">                                                                        DEAR DOODLE</w:t>
+        <w:t xml:space="preserve">                                                                      </w:t>
+      </w:r>
+      <w:r>
+        <w:t xml:space="preserve">   DEAR DOODLE</w:t>
       </w:r>
     </w:p>
     <w:p>

</xml_diff>